<commit_message>
Minor fix on docs
</commit_message>
<xml_diff>
--- a/documentation/Project/User_Manual.docx
+++ b/documentation/Project/User_Manual.docx
@@ -536,6 +536,7 @@
                               <w:dataBinding w:prefixMappings="xmlns:ns0='http://purl.org/dc/elements/1.1/' xmlns:ns1='http://schemas.openxmlformats.org/package/2006/metadata/core-properties' " w:xpath="/ns1:coreProperties[1]/ns1:contentStatus[1]" w:storeItemID="{6C3C8BC8-F283-45AE-878A-BAB7291924A1}"/>
                               <w:text/>
                             </w:sdtPr>
+                            <w:sdtEndPr/>
                             <w:sdtContent>
                               <w:p>
                                 <w:pPr>
@@ -686,6 +687,11 @@
                                 <w:calendar w:val="gregorian"/>
                               </w:date>
                             </w:sdtPr>
+                            <w:sdtEndPr>
+                              <w:rPr>
+                                <w:rStyle w:val="Heading9Char"/>
+                              </w:rPr>
+                            </w:sdtEndPr>
                             <w:sdtContent>
                               <w:p>
                                 <w:pPr>
@@ -797,7 +803,7 @@
           <w:rFonts w:ascii="Times New Roman" w:hAnsi="Times New Roman" w:cs="Times New Roman"/>
         </w:rPr>
       </w:pPr>
-      <w:bookmarkStart w:id="24" w:name="_Toc288142019"/>
+      <w:bookmarkStart w:id="12" w:name="_Toc288142019"/>
       <w:r>
         <w:rPr>
           <w:rFonts w:ascii="Times New Roman" w:hAnsi="Times New Roman" w:cs="Times New Roman"/>
@@ -805,7 +811,7 @@
         <w:lastRenderedPageBreak/>
         <w:t>Revision History</w:t>
       </w:r>
-      <w:bookmarkEnd w:id="24"/>
+      <w:bookmarkEnd w:id="12"/>
     </w:p>
     <w:p>
       <w:pPr>
@@ -986,14 +992,14 @@
           <w:rFonts w:ascii="Times New Roman" w:hAnsi="Times New Roman" w:cs="Times New Roman"/>
         </w:rPr>
       </w:pPr>
-      <w:bookmarkStart w:id="25" w:name="_Toc288142020"/>
+      <w:bookmarkStart w:id="13" w:name="_Toc288142020"/>
       <w:r>
         <w:rPr>
           <w:rFonts w:ascii="Times New Roman" w:hAnsi="Times New Roman" w:cs="Times New Roman"/>
         </w:rPr>
         <w:t>Revision Sign-Off</w:t>
       </w:r>
-      <w:bookmarkEnd w:id="25"/>
+      <w:bookmarkEnd w:id="13"/>
     </w:p>
     <w:p>
       <w:pPr>
@@ -1138,21 +1144,8 @@
                 <w:sz w:val="28"/>
                 <w:szCs w:val="28"/>
               </w:rPr>
-              <w:t xml:space="preserve">Brice </w:t>
+              <w:t>Brice Boula</w:t>
             </w:r>
-            <w:proofErr w:type="spellStart"/>
-            <w:r>
-              <w:rPr>
-                <w:rFonts w:ascii="Times New Roman" w:eastAsiaTheme="majorEastAsia" w:hAnsi="Times New Roman" w:cs="Times New Roman"/>
-                <w:b w:val="0"/>
-                <w:bCs w:val="0"/>
-                <w:color w:val="261F5B" w:themeColor="accent1" w:themeShade="BF"/>
-                <w:sz w:val="28"/>
-                <w:szCs w:val="28"/>
-              </w:rPr>
-              <w:t>Boula</w:t>
-            </w:r>
-            <w:proofErr w:type="spellEnd"/>
           </w:p>
         </w:tc>
         <w:tc>
@@ -1411,10 +1404,10 @@
         </w:rPr>
         <w:br w:type="page"/>
       </w:r>
-      <w:bookmarkStart w:id="26" w:name="_Toc402098597"/>
-      <w:bookmarkStart w:id="27" w:name="_Toc402099284"/>
-      <w:bookmarkStart w:id="28" w:name="_Toc402860029"/>
-      <w:bookmarkStart w:id="29" w:name="_Toc288142021"/>
+      <w:bookmarkStart w:id="14" w:name="_Toc402098597"/>
+      <w:bookmarkStart w:id="15" w:name="_Toc402099284"/>
+      <w:bookmarkStart w:id="16" w:name="_Toc402860029"/>
+      <w:bookmarkStart w:id="17" w:name="_Toc288142021"/>
       <w:r>
         <w:rPr>
           <w:rFonts w:ascii="Times New Roman" w:hAnsi="Times New Roman" w:cs="Times New Roman"/>
@@ -1422,10 +1415,10 @@
         <w:lastRenderedPageBreak/>
         <w:t>Table of Contents</w:t>
       </w:r>
-      <w:bookmarkEnd w:id="26"/>
-      <w:bookmarkEnd w:id="27"/>
-      <w:bookmarkEnd w:id="28"/>
-      <w:bookmarkEnd w:id="29"/>
+      <w:bookmarkEnd w:id="14"/>
+      <w:bookmarkEnd w:id="15"/>
+      <w:bookmarkEnd w:id="16"/>
+      <w:bookmarkEnd w:id="17"/>
       <w:r>
         <w:rPr>
           <w:rFonts w:ascii="Times New Roman" w:hAnsi="Times New Roman" w:cs="Times New Roman"/>
@@ -2277,8 +2270,6 @@
         </w:rPr>
         <w:fldChar w:fldCharType="end"/>
       </w:r>
-      <w:bookmarkStart w:id="30" w:name="_GoBack"/>
-      <w:bookmarkEnd w:id="30"/>
     </w:p>
     <w:p>
       <w:pPr>
@@ -2291,8 +2282,8 @@
           <w:rFonts w:ascii="Times New Roman" w:hAnsi="Times New Roman" w:cs="Times New Roman"/>
         </w:rPr>
       </w:pPr>
-      <w:bookmarkStart w:id="31" w:name="_Toc401327170"/>
-      <w:bookmarkStart w:id="32" w:name="_Toc288142022"/>
+      <w:bookmarkStart w:id="18" w:name="_Toc401327170"/>
+      <w:bookmarkStart w:id="19" w:name="_Toc288142022"/>
       <w:r>
         <w:rPr>
           <w:rFonts w:ascii="Times New Roman" w:hAnsi="Times New Roman" w:cs="Times New Roman"/>
@@ -2300,8 +2291,8 @@
         <w:lastRenderedPageBreak/>
         <w:t>Introduction</w:t>
       </w:r>
-      <w:bookmarkEnd w:id="31"/>
-      <w:bookmarkEnd w:id="32"/>
+      <w:bookmarkEnd w:id="18"/>
+      <w:bookmarkEnd w:id="19"/>
     </w:p>
     <w:p>
       <w:pPr>
@@ -2312,7 +2303,7 @@
           <w:szCs w:val="32"/>
         </w:rPr>
       </w:pPr>
-      <w:bookmarkStart w:id="33" w:name="_Toc288142023"/>
+      <w:bookmarkStart w:id="20" w:name="_Toc288142023"/>
       <w:r>
         <w:rPr>
           <w:rFonts w:ascii="Times New Roman" w:hAnsi="Times New Roman" w:cs="Times New Roman"/>
@@ -2337,7 +2328,7 @@
         </w:rPr>
         <w:t>Purpose</w:t>
       </w:r>
-      <w:bookmarkEnd w:id="33"/>
+      <w:bookmarkEnd w:id="20"/>
       <w:r>
         <w:rPr>
           <w:rFonts w:ascii="Times New Roman" w:hAnsi="Times New Roman" w:cs="Times New Roman"/>
@@ -2405,7 +2396,7 @@
           <w:szCs w:val="32"/>
         </w:rPr>
       </w:pPr>
-      <w:bookmarkStart w:id="34" w:name="_Toc288142024"/>
+      <w:bookmarkStart w:id="21" w:name="_Toc288142024"/>
       <w:r>
         <w:rPr>
           <w:rFonts w:ascii="Times New Roman" w:hAnsi="Times New Roman" w:cs="Times New Roman"/>
@@ -2422,7 +2413,7 @@
         </w:rPr>
         <w:t>Project Overview</w:t>
       </w:r>
-      <w:bookmarkEnd w:id="34"/>
+      <w:bookmarkEnd w:id="21"/>
     </w:p>
     <w:p>
       <w:pPr>
@@ -2448,7 +2439,7 @@
           <w:szCs w:val="32"/>
         </w:rPr>
       </w:pPr>
-      <w:bookmarkStart w:id="35" w:name="_Toc288142025"/>
+      <w:bookmarkStart w:id="22" w:name="_Toc288142025"/>
       <w:r>
         <w:rPr>
           <w:rFonts w:ascii="Times New Roman" w:hAnsi="Times New Roman" w:cs="Times New Roman"/>
@@ -2473,7 +2464,7 @@
         </w:rPr>
         <w:t>Overview</w:t>
       </w:r>
-      <w:bookmarkEnd w:id="35"/>
+      <w:bookmarkEnd w:id="22"/>
     </w:p>
     <w:p>
       <w:pPr>
@@ -2625,7 +2616,7 @@
         <w:pStyle w:val="Heading1"/>
         <w:contextualSpacing/>
       </w:pPr>
-      <w:bookmarkStart w:id="36" w:name="_Toc288142026"/>
+      <w:bookmarkStart w:id="23" w:name="_Toc288142026"/>
       <w:r>
         <w:lastRenderedPageBreak/>
         <w:t>2</w:t>
@@ -2633,18 +2624,18 @@
       <w:r>
         <w:t>. System Components</w:t>
       </w:r>
-      <w:bookmarkEnd w:id="36"/>
+      <w:bookmarkEnd w:id="23"/>
     </w:p>
     <w:p>
       <w:pPr>
         <w:pStyle w:val="Heading2"/>
         <w:contextualSpacing/>
       </w:pPr>
-      <w:bookmarkStart w:id="37" w:name="_Toc288142027"/>
+      <w:bookmarkStart w:id="24" w:name="_Toc288142027"/>
       <w:r>
         <w:t>2.1 System Components</w:t>
       </w:r>
-      <w:bookmarkEnd w:id="37"/>
+      <w:bookmarkEnd w:id="24"/>
       <w:r>
         <w:t xml:space="preserve"> </w:t>
       </w:r>
@@ -2784,11 +2775,11 @@
       <w:pPr>
         <w:pStyle w:val="Heading3"/>
       </w:pPr>
-      <w:bookmarkStart w:id="38" w:name="_Toc288142028"/>
+      <w:bookmarkStart w:id="25" w:name="_Toc288142028"/>
       <w:r>
         <w:t>2.1.2 Compatible Web Browser</w:t>
       </w:r>
-      <w:bookmarkEnd w:id="38"/>
+      <w:bookmarkEnd w:id="25"/>
     </w:p>
     <w:p>
       <w:pPr>
@@ -2799,7 +2790,10 @@
         </w:numPr>
       </w:pPr>
       <w:r>
-        <w:t>Internet Explorer version 9 or higher</w:t>
+        <w:t>Internet Explorer version 11</w:t>
+      </w:r>
+      <w:r>
+        <w:t xml:space="preserve"> or higher</w:t>
       </w:r>
     </w:p>
     <w:p>
@@ -2837,6 +2831,8 @@
       <w:r>
         <w:t>Safari version 5 or higher</w:t>
       </w:r>
+      <w:bookmarkStart w:id="26" w:name="_GoBack"/>
+      <w:bookmarkEnd w:id="26"/>
     </w:p>
     <w:p>
       <w:r>
@@ -2851,22 +2847,22 @@
           <w:numId w:val="29"/>
         </w:numPr>
       </w:pPr>
-      <w:bookmarkStart w:id="39" w:name="_Toc288142029"/>
+      <w:bookmarkStart w:id="27" w:name="_Toc288142029"/>
       <w:r>
         <w:lastRenderedPageBreak/>
         <w:t>System Walkthrough</w:t>
       </w:r>
-      <w:bookmarkEnd w:id="39"/>
+      <w:bookmarkEnd w:id="27"/>
     </w:p>
     <w:p>
       <w:pPr>
         <w:pStyle w:val="Heading2"/>
       </w:pPr>
-      <w:bookmarkStart w:id="40" w:name="_Toc288142030"/>
+      <w:bookmarkStart w:id="28" w:name="_Toc288142030"/>
       <w:r>
         <w:t>3.1 System Overview</w:t>
       </w:r>
-      <w:bookmarkEnd w:id="40"/>
+      <w:bookmarkEnd w:id="28"/>
     </w:p>
     <w:p>
       <w:r>
@@ -2877,14 +2873,14 @@
       <w:pPr>
         <w:pStyle w:val="Heading3"/>
       </w:pPr>
-      <w:bookmarkStart w:id="41" w:name="_Toc288142031"/>
+      <w:bookmarkStart w:id="29" w:name="_Toc288142031"/>
       <w:r>
         <w:t xml:space="preserve">3.1.1 </w:t>
       </w:r>
       <w:r>
         <w:t>Searching the Database</w:t>
       </w:r>
-      <w:bookmarkEnd w:id="41"/>
+      <w:bookmarkEnd w:id="29"/>
     </w:p>
     <w:p>
       <w:pPr>
@@ -2950,11 +2946,11 @@
       <w:pPr>
         <w:pStyle w:val="Heading3"/>
       </w:pPr>
-      <w:bookmarkStart w:id="42" w:name="_Toc288142032"/>
+      <w:bookmarkStart w:id="30" w:name="_Toc288142032"/>
       <w:r>
         <w:t>3.1.2 Chart Analysis</w:t>
       </w:r>
-      <w:bookmarkEnd w:id="42"/>
+      <w:bookmarkEnd w:id="30"/>
     </w:p>
     <w:p>
       <w:pPr>
@@ -3004,11 +3000,11 @@
       <w:pPr>
         <w:pStyle w:val="Heading3"/>
       </w:pPr>
-      <w:bookmarkStart w:id="43" w:name="_Toc288142033"/>
+      <w:bookmarkStart w:id="31" w:name="_Toc288142033"/>
       <w:r>
         <w:t>3.1.3 Admin Panel</w:t>
       </w:r>
-      <w:bookmarkEnd w:id="43"/>
+      <w:bookmarkEnd w:id="31"/>
     </w:p>
     <w:p>
       <w:pPr>
@@ -3033,7 +3029,7 @@
           <w:rFonts w:ascii="Times New Roman" w:hAnsi="Times New Roman" w:cs="Times New Roman"/>
         </w:rPr>
       </w:pPr>
-      <w:bookmarkStart w:id="44" w:name="_Toc288142034"/>
+      <w:bookmarkStart w:id="32" w:name="_Toc288142034"/>
       <w:r>
         <w:rPr>
           <w:rFonts w:ascii="Times New Roman" w:hAnsi="Times New Roman" w:cs="Times New Roman"/>
@@ -3059,7 +3055,7 @@
         </w:rPr>
         <w:t>s</w:t>
       </w:r>
-      <w:bookmarkEnd w:id="44"/>
+      <w:bookmarkEnd w:id="32"/>
     </w:p>
     <w:p>
       <w:pPr>
@@ -3564,7 +3560,7 @@
               <w:noProof/>
               <w:color w:val="FFFFFF" w:themeColor="background1"/>
             </w:rPr>
-            <w:t>ii</w:t>
+            <w:t>7</w:t>
           </w:r>
           <w:r>
             <w:rPr>
@@ -3586,14 +3582,27 @@
           <w:pPr>
             <w:pStyle w:val="Footer"/>
           </w:pPr>
-          <w:fldSimple w:instr=" STYLEREF  &quot;1&quot;  ">
-            <w:r>
-              <w:rPr>
-                <w:noProof/>
-              </w:rPr>
-              <w:t>Revision History</w:t>
-            </w:r>
-          </w:fldSimple>
+          <w:r>
+            <w:fldChar w:fldCharType="begin"/>
+          </w:r>
+          <w:r>
+            <w:instrText xml:space="preserve"> STYLEREF  "1"  </w:instrText>
+          </w:r>
+          <w:r>
+            <w:fldChar w:fldCharType="separate"/>
+          </w:r>
+          <w:r>
+            <w:rPr>
+              <w:noProof/>
+            </w:rPr>
+            <w:t>4. Glossary of Terms</w:t>
+          </w:r>
+          <w:r>
+            <w:rPr>
+              <w:noProof/>
+            </w:rPr>
+            <w:fldChar w:fldCharType="end"/>
+          </w:r>
           <w:r>
             <w:t xml:space="preserve"> | </w:t>
           </w:r>
@@ -3607,6 +3616,7 @@
               <w:dataBinding w:prefixMappings="xmlns:ns0='http://schemas.openxmlformats.org/officeDocument/2006/extended-properties'" w:xpath="/ns0:Properties[1]/ns0:Company[1]" w:storeItemID="{6668398D-A668-4E3E-A5EB-62B293D839F1}"/>
               <w:text/>
             </w:sdtPr>
+            <w:sdtEndPr/>
             <w:sdtContent>
               <w:r>
                 <w:t>Texas Christian University</w:t>
@@ -3705,6 +3715,7 @@
             <w:dataBinding w:prefixMappings="xmlns:ns0='http://schemas.openxmlformats.org/officeDocument/2006/extended-properties'" w:xpath="/ns0:Properties[1]/ns0:Company[1]" w:storeItemID="{6668398D-A668-4E3E-A5EB-62B293D839F1}"/>
             <w:text/>
           </w:sdtPr>
+          <w:sdtEndPr/>
           <w:sdtContent>
             <w:p>
               <w:pPr>
@@ -3731,6 +3742,7 @@
             <w:dataBinding w:prefixMappings="xmlns:ns0='http://schemas.openxmlformats.org/package/2006/metadata/core-properties' xmlns:ns1='http://purl.org/dc/elements/1.1/'" w:xpath="/ns0:coreProperties[1]/ns1:title[1]" w:storeItemID="{6C3C8BC8-F283-45AE-878A-BAB7291924A1}"/>
             <w:text/>
           </w:sdtPr>
+          <w:sdtEndPr/>
           <w:sdtContent>
             <w:p>
               <w:pPr>
@@ -3767,6 +3779,7 @@
           <w:dataBinding w:prefixMappings="xmlns:ns0='http://purl.org/dc/elements/1.1/' xmlns:ns1='http://schemas.openxmlformats.org/package/2006/metadata/core-properties' " w:xpath="/ns1:coreProperties[1]/ns1:contentStatus[1]" w:storeItemID="{6C3C8BC8-F283-45AE-878A-BAB7291924A1}"/>
           <w:text/>
         </w:sdtPr>
+        <w:sdtEndPr/>
         <w:sdtContent>
           <w:tc>
             <w:tcPr>
@@ -10719,7 +10732,7 @@
     <w:charset w:val="00"/>
     <w:family w:val="auto"/>
     <w:pitch w:val="variable"/>
-    <w:sig w:usb0="E0002AFF" w:usb1="C0007841" w:usb2="00000009" w:usb3="00000000" w:csb0="000001FF" w:csb1="00000000"/>
+    <w:sig w:usb0="E0002AEF" w:usb1="C0007841" w:usb2="00000009" w:usb3="00000000" w:csb0="000001FF" w:csb1="00000000"/>
   </w:font>
   <w:font w:name="Symbol">
     <w:panose1 w:val="00000000000000000000"/>
@@ -10733,7 +10746,7 @@
     <w:charset w:val="00"/>
     <w:family w:val="auto"/>
     <w:pitch w:val="variable"/>
-    <w:sig w:usb0="E0002AFF" w:usb1="C0007843" w:usb2="00000009" w:usb3="00000000" w:csb0="000001FF" w:csb1="00000000"/>
+    <w:sig w:usb0="00000003" w:usb1="00000000" w:usb2="00000000" w:usb3="00000000" w:csb0="00000001" w:csb1="00000000"/>
   </w:font>
   <w:font w:name="Wingdings">
     <w:panose1 w:val="05000000000000000000"/>
@@ -10757,9 +10770,11 @@
     <w:sig w:usb0="E00002FF" w:usb1="400004FF" w:usb2="00000000" w:usb3="00000000" w:csb0="0000019F" w:csb1="00000000"/>
   </w:font>
   <w:font w:name="ＭＳ 明朝">
-    <w:charset w:val="4E"/>
-    <w:family w:val="auto"/>
-    <w:pitch w:val="variable"/>
+    <w:panose1 w:val="00000000000000000000"/>
+    <w:charset w:val="80"/>
+    <w:family w:val="roman"/>
+    <w:notTrueType/>
+    <w:pitch w:val="fixed"/>
     <w:sig w:usb0="00000001" w:usb1="08070000" w:usb2="00000010" w:usb3="00000000" w:csb0="00020000" w:csb1="00000000"/>
   </w:font>
   <w:font w:name="Tahoma">
@@ -10777,9 +10792,11 @@
     <w:sig w:usb0="E0002AFF" w:usb1="C0007843" w:usb2="00000009" w:usb3="00000000" w:csb0="000001FF" w:csb1="00000000"/>
   </w:font>
   <w:font w:name="ＭＳ ゴシック">
-    <w:charset w:val="4E"/>
-    <w:family w:val="auto"/>
-    <w:pitch w:val="variable"/>
+    <w:panose1 w:val="00000000000000000000"/>
+    <w:charset w:val="80"/>
+    <w:family w:val="modern"/>
+    <w:notTrueType/>
+    <w:pitch w:val="fixed"/>
     <w:sig w:usb0="00000001" w:usb1="08070000" w:usb2="00000010" w:usb3="00000000" w:csb0="00020000" w:csb1="00000000"/>
   </w:font>
 </w:fonts>
@@ -11705,7 +11722,7 @@
 </file>
 
 <file path=customXml/itemProps5.xml><?xml version="1.0" encoding="utf-8"?>
-<ds:datastoreItem xmlns:ds="http://schemas.openxmlformats.org/officeDocument/2006/customXml" ds:itemID="{BF7A18F1-AD83-6C43-A75A-7BBC0D7B2524}">
+<ds:datastoreItem xmlns:ds="http://schemas.openxmlformats.org/officeDocument/2006/customXml" ds:itemID="{0F3B5B53-7DA8-F24E-97E3-05196009ACB5}">
   <ds:schemaRefs>
     <ds:schemaRef ds:uri="http://schemas.openxmlformats.org/officeDocument/2006/bibliography"/>
   </ds:schemaRefs>

</xml_diff>